<commit_message>
Container Service _ docker
</commit_message>
<xml_diff>
--- a/Azure Container Service.docx
+++ b/Azure Container Service.docx
@@ -54,7 +54,7 @@
           <w:r>
             <w:fldChar w:fldCharType="separate"/>
           </w:r>
-          <w:hyperlink w:anchor="_Toc124851067" w:history="1">
+          <w:hyperlink w:anchor="_Toc124863788" w:history="1">
             <w:r>
               <w:rPr>
                 <w:rStyle w:val="Hyperlink"/>
@@ -81,7 +81,7 @@
                 <w:noProof/>
                 <w:webHidden/>
               </w:rPr>
-              <w:instrText xml:space="preserve"> PAGEREF _Toc124851067 \h </w:instrText>
+              <w:instrText xml:space="preserve"> PAGEREF _Toc124863788 \h </w:instrText>
             </w:r>
             <w:r>
               <w:rPr>
@@ -124,13 +124,13 @@
               <w:sz w:val="22"/>
             </w:rPr>
           </w:pPr>
-          <w:hyperlink w:anchor="_Toc124851068" w:history="1">
+          <w:hyperlink w:anchor="_Toc124863789" w:history="1">
             <w:r>
               <w:rPr>
                 <w:rStyle w:val="Hyperlink"/>
                 <w:noProof/>
               </w:rPr>
-              <w:t>AZURE CONTAINER REGISTRY(ACR)</w:t>
+              <w:t>DOCKER</w:t>
             </w:r>
             <w:r>
               <w:rPr>
@@ -151,7 +151,7 @@
                 <w:noProof/>
                 <w:webHidden/>
               </w:rPr>
-              <w:instrText xml:space="preserve"> PAGEREF _Toc124851068 \h </w:instrText>
+              <w:instrText xml:space="preserve"> PAGEREF _Toc124863789 \h </w:instrText>
             </w:r>
             <w:r>
               <w:rPr>
@@ -194,13 +194,13 @@
               <w:sz w:val="22"/>
             </w:rPr>
           </w:pPr>
-          <w:hyperlink w:anchor="_Toc124851069" w:history="1">
+          <w:hyperlink w:anchor="_Toc124863790" w:history="1">
             <w:r>
               <w:rPr>
                 <w:rStyle w:val="Hyperlink"/>
                 <w:noProof/>
               </w:rPr>
-              <w:t>CREATING AN ACR</w:t>
+              <w:t>INSTALLING DOCKER RUNTIME IN LINUX VM</w:t>
             </w:r>
             <w:r>
               <w:rPr>
@@ -221,7 +221,7 @@
                 <w:noProof/>
                 <w:webHidden/>
               </w:rPr>
-              <w:instrText xml:space="preserve"> PAGEREF _Toc124851069 \h </w:instrText>
+              <w:instrText xml:space="preserve"> PAGEREF _Toc124863790 \h </w:instrText>
             </w:r>
             <w:r>
               <w:rPr>
@@ -241,7 +241,7 @@
                 <w:noProof/>
                 <w:webHidden/>
               </w:rPr>
-              <w:t>3</w:t>
+              <w:t>2</w:t>
             </w:r>
             <w:r>
               <w:rPr>
@@ -264,13 +264,13 @@
               <w:sz w:val="22"/>
             </w:rPr>
           </w:pPr>
-          <w:hyperlink w:anchor="_Toc124851070" w:history="1">
+          <w:hyperlink w:anchor="_Toc124863791" w:history="1">
             <w:r>
               <w:rPr>
                 <w:rStyle w:val="Hyperlink"/>
                 <w:noProof/>
               </w:rPr>
-              <w:t>PUBLISH A DOCKER IMAGE IN ACR</w:t>
+              <w:t>EXAMPLE</w:t>
             </w:r>
             <w:r>
               <w:rPr>
@@ -291,7 +291,7 @@
                 <w:noProof/>
                 <w:webHidden/>
               </w:rPr>
-              <w:instrText xml:space="preserve"> PAGEREF _Toc124851070 \h </w:instrText>
+              <w:instrText xml:space="preserve"> PAGEREF _Toc124863791 \h </w:instrText>
             </w:r>
             <w:r>
               <w:rPr>
@@ -334,13 +334,13 @@
               <w:sz w:val="22"/>
             </w:rPr>
           </w:pPr>
-          <w:hyperlink w:anchor="_Toc124851071" w:history="1">
+          <w:hyperlink w:anchor="_Toc124863792" w:history="1">
             <w:r>
               <w:rPr>
                 <w:rStyle w:val="Hyperlink"/>
                 <w:noProof/>
               </w:rPr>
-              <w:t>CREATING A CONTAINER INSTANCE</w:t>
+              <w:t>RUNNING NGINX CONTAINER IN LINUX VM</w:t>
             </w:r>
             <w:r>
               <w:rPr>
@@ -361,7 +361,7 @@
                 <w:noProof/>
                 <w:webHidden/>
               </w:rPr>
-              <w:instrText xml:space="preserve"> PAGEREF _Toc124851071 \h </w:instrText>
+              <w:instrText xml:space="preserve"> PAGEREF _Toc124863792 \h </w:instrText>
             </w:r>
             <w:r>
               <w:rPr>
@@ -404,13 +404,13 @@
               <w:sz w:val="22"/>
             </w:rPr>
           </w:pPr>
-          <w:hyperlink w:anchor="_Toc124851072" w:history="1">
+          <w:hyperlink w:anchor="_Toc124863793" w:history="1">
             <w:r>
               <w:rPr>
                 <w:rStyle w:val="Hyperlink"/>
                 <w:noProof/>
               </w:rPr>
-              <w:t>AZURE KUBERNETES SERVICES</w:t>
+              <w:t>AZURE CONTAINER REGISTRY(ACR)</w:t>
             </w:r>
             <w:r>
               <w:rPr>
@@ -431,7 +431,7 @@
                 <w:noProof/>
                 <w:webHidden/>
               </w:rPr>
-              <w:instrText xml:space="preserve"> PAGEREF _Toc124851072 \h </w:instrText>
+              <w:instrText xml:space="preserve"> PAGEREF _Toc124863793 \h </w:instrText>
             </w:r>
             <w:r>
               <w:rPr>
@@ -451,7 +451,7 @@
                 <w:noProof/>
                 <w:webHidden/>
               </w:rPr>
-              <w:t>4</w:t>
+              <w:t>5</w:t>
             </w:r>
             <w:r>
               <w:rPr>
@@ -474,13 +474,13 @@
               <w:sz w:val="22"/>
             </w:rPr>
           </w:pPr>
-          <w:hyperlink w:anchor="_Toc124851073" w:history="1">
+          <w:hyperlink w:anchor="_Toc124863794" w:history="1">
             <w:r>
               <w:rPr>
                 <w:rStyle w:val="Hyperlink"/>
                 <w:noProof/>
               </w:rPr>
-              <w:t>KUBERNETES FEATURES</w:t>
+              <w:t>CREATING AN ACR</w:t>
             </w:r>
             <w:r>
               <w:rPr>
@@ -501,7 +501,7 @@
                 <w:noProof/>
                 <w:webHidden/>
               </w:rPr>
-              <w:instrText xml:space="preserve"> PAGEREF _Toc124851073 \h </w:instrText>
+              <w:instrText xml:space="preserve"> PAGEREF _Toc124863794 \h </w:instrText>
             </w:r>
             <w:r>
               <w:rPr>
@@ -521,7 +521,7 @@
                 <w:noProof/>
                 <w:webHidden/>
               </w:rPr>
-              <w:t>5</w:t>
+              <w:t>6</w:t>
             </w:r>
             <w:r>
               <w:rPr>
@@ -544,12 +544,292 @@
               <w:sz w:val="22"/>
             </w:rPr>
           </w:pPr>
-          <w:hyperlink w:anchor="_Toc124851074" w:history="1">
+          <w:hyperlink w:anchor="_Toc124863795" w:history="1">
             <w:r>
               <w:rPr>
                 <w:rStyle w:val="Hyperlink"/>
                 <w:noProof/>
               </w:rPr>
+              <w:t>PUBLISH A DOCKER IMAGE IN ACR</w:t>
+            </w:r>
+            <w:r>
+              <w:rPr>
+                <w:noProof/>
+                <w:webHidden/>
+              </w:rPr>
+              <w:tab/>
+            </w:r>
+            <w:r>
+              <w:rPr>
+                <w:noProof/>
+                <w:webHidden/>
+              </w:rPr>
+              <w:fldChar w:fldCharType="begin"/>
+            </w:r>
+            <w:r>
+              <w:rPr>
+                <w:noProof/>
+                <w:webHidden/>
+              </w:rPr>
+              <w:instrText xml:space="preserve"> PAGEREF _Toc124863795 \h </w:instrText>
+            </w:r>
+            <w:r>
+              <w:rPr>
+                <w:noProof/>
+                <w:webHidden/>
+              </w:rPr>
+            </w:r>
+            <w:r>
+              <w:rPr>
+                <w:noProof/>
+                <w:webHidden/>
+              </w:rPr>
+              <w:fldChar w:fldCharType="separate"/>
+            </w:r>
+            <w:r>
+              <w:rPr>
+                <w:noProof/>
+                <w:webHidden/>
+              </w:rPr>
+              <w:t>7</w:t>
+            </w:r>
+            <w:r>
+              <w:rPr>
+                <w:noProof/>
+                <w:webHidden/>
+              </w:rPr>
+              <w:fldChar w:fldCharType="end"/>
+            </w:r>
+          </w:hyperlink>
+        </w:p>
+        <w:p>
+          <w:pPr>
+            <w:pStyle w:val="TOC2"/>
+            <w:tabs>
+              <w:tab w:val="right" w:leader="dot" w:pos="10790"/>
+            </w:tabs>
+            <w:rPr>
+              <w:rFonts w:asciiTheme="minorHAnsi" w:eastAsiaTheme="minorEastAsia" w:hAnsiTheme="minorHAnsi"/>
+              <w:noProof/>
+              <w:sz w:val="22"/>
+            </w:rPr>
+          </w:pPr>
+          <w:hyperlink w:anchor="_Toc124863796" w:history="1">
+            <w:r>
+              <w:rPr>
+                <w:rStyle w:val="Hyperlink"/>
+                <w:noProof/>
+              </w:rPr>
+              <w:t>CREATING A CONTAINER INSTANCE</w:t>
+            </w:r>
+            <w:r>
+              <w:rPr>
+                <w:noProof/>
+                <w:webHidden/>
+              </w:rPr>
+              <w:tab/>
+            </w:r>
+            <w:r>
+              <w:rPr>
+                <w:noProof/>
+                <w:webHidden/>
+              </w:rPr>
+              <w:fldChar w:fldCharType="begin"/>
+            </w:r>
+            <w:r>
+              <w:rPr>
+                <w:noProof/>
+                <w:webHidden/>
+              </w:rPr>
+              <w:instrText xml:space="preserve"> PAGEREF _Toc124863796 \h </w:instrText>
+            </w:r>
+            <w:r>
+              <w:rPr>
+                <w:noProof/>
+                <w:webHidden/>
+              </w:rPr>
+            </w:r>
+            <w:r>
+              <w:rPr>
+                <w:noProof/>
+                <w:webHidden/>
+              </w:rPr>
+              <w:fldChar w:fldCharType="separate"/>
+            </w:r>
+            <w:r>
+              <w:rPr>
+                <w:noProof/>
+                <w:webHidden/>
+              </w:rPr>
+              <w:t>8</w:t>
+            </w:r>
+            <w:r>
+              <w:rPr>
+                <w:noProof/>
+                <w:webHidden/>
+              </w:rPr>
+              <w:fldChar w:fldCharType="end"/>
+            </w:r>
+          </w:hyperlink>
+        </w:p>
+        <w:p>
+          <w:pPr>
+            <w:pStyle w:val="TOC1"/>
+            <w:tabs>
+              <w:tab w:val="right" w:leader="dot" w:pos="10790"/>
+            </w:tabs>
+            <w:rPr>
+              <w:rFonts w:asciiTheme="minorHAnsi" w:eastAsiaTheme="minorEastAsia" w:hAnsiTheme="minorHAnsi"/>
+              <w:noProof/>
+              <w:sz w:val="22"/>
+            </w:rPr>
+          </w:pPr>
+          <w:hyperlink w:anchor="_Toc124863797" w:history="1">
+            <w:r>
+              <w:rPr>
+                <w:rStyle w:val="Hyperlink"/>
+                <w:noProof/>
+              </w:rPr>
+              <w:t>AZURE KUBERNETES SERVICES</w:t>
+            </w:r>
+            <w:r>
+              <w:rPr>
+                <w:noProof/>
+                <w:webHidden/>
+              </w:rPr>
+              <w:tab/>
+            </w:r>
+            <w:r>
+              <w:rPr>
+                <w:noProof/>
+                <w:webHidden/>
+              </w:rPr>
+              <w:fldChar w:fldCharType="begin"/>
+            </w:r>
+            <w:r>
+              <w:rPr>
+                <w:noProof/>
+                <w:webHidden/>
+              </w:rPr>
+              <w:instrText xml:space="preserve"> PAGEREF _Toc124863797 \h </w:instrText>
+            </w:r>
+            <w:r>
+              <w:rPr>
+                <w:noProof/>
+                <w:webHidden/>
+              </w:rPr>
+            </w:r>
+            <w:r>
+              <w:rPr>
+                <w:noProof/>
+                <w:webHidden/>
+              </w:rPr>
+              <w:fldChar w:fldCharType="separate"/>
+            </w:r>
+            <w:r>
+              <w:rPr>
+                <w:noProof/>
+                <w:webHidden/>
+              </w:rPr>
+              <w:t>8</w:t>
+            </w:r>
+            <w:r>
+              <w:rPr>
+                <w:noProof/>
+                <w:webHidden/>
+              </w:rPr>
+              <w:fldChar w:fldCharType="end"/>
+            </w:r>
+          </w:hyperlink>
+        </w:p>
+        <w:p>
+          <w:pPr>
+            <w:pStyle w:val="TOC2"/>
+            <w:tabs>
+              <w:tab w:val="right" w:leader="dot" w:pos="10790"/>
+            </w:tabs>
+            <w:rPr>
+              <w:rFonts w:asciiTheme="minorHAnsi" w:eastAsiaTheme="minorEastAsia" w:hAnsiTheme="minorHAnsi"/>
+              <w:noProof/>
+              <w:sz w:val="22"/>
+            </w:rPr>
+          </w:pPr>
+          <w:hyperlink w:anchor="_Toc124863798" w:history="1">
+            <w:r>
+              <w:rPr>
+                <w:rStyle w:val="Hyperlink"/>
+                <w:noProof/>
+              </w:rPr>
+              <w:t>KUBERNETES FEATURES</w:t>
+            </w:r>
+            <w:r>
+              <w:rPr>
+                <w:noProof/>
+                <w:webHidden/>
+              </w:rPr>
+              <w:tab/>
+            </w:r>
+            <w:r>
+              <w:rPr>
+                <w:noProof/>
+                <w:webHidden/>
+              </w:rPr>
+              <w:fldChar w:fldCharType="begin"/>
+            </w:r>
+            <w:r>
+              <w:rPr>
+                <w:noProof/>
+                <w:webHidden/>
+              </w:rPr>
+              <w:instrText xml:space="preserve"> PAGEREF _Toc124863798 \h </w:instrText>
+            </w:r>
+            <w:r>
+              <w:rPr>
+                <w:noProof/>
+                <w:webHidden/>
+              </w:rPr>
+            </w:r>
+            <w:r>
+              <w:rPr>
+                <w:noProof/>
+                <w:webHidden/>
+              </w:rPr>
+              <w:fldChar w:fldCharType="separate"/>
+            </w:r>
+            <w:r>
+              <w:rPr>
+                <w:noProof/>
+                <w:webHidden/>
+              </w:rPr>
+              <w:t>8</w:t>
+            </w:r>
+            <w:r>
+              <w:rPr>
+                <w:noProof/>
+                <w:webHidden/>
+              </w:rPr>
+              <w:fldChar w:fldCharType="end"/>
+            </w:r>
+          </w:hyperlink>
+        </w:p>
+        <w:p>
+          <w:pPr>
+            <w:pStyle w:val="TOC2"/>
+            <w:tabs>
+              <w:tab w:val="right" w:leader="dot" w:pos="10790"/>
+            </w:tabs>
+            <w:rPr>
+              <w:rFonts w:asciiTheme="minorHAnsi" w:eastAsiaTheme="minorEastAsia" w:hAnsiTheme="minorHAnsi"/>
+              <w:noProof/>
+              <w:sz w:val="22"/>
+            </w:rPr>
+          </w:pPr>
+          <w:hyperlink w:anchor="_Toc124863799" w:history="1">
+            <w:r>
+              <w:rPr>
+                <w:rStyle w:val="Hyperlink"/>
+                <w:noProof/>
+              </w:rPr>
               <w:t>KUBERNETES ARCHITECTURE</w:t>
             </w:r>
             <w:r>
@@ -571,7 +851,7 @@
                 <w:noProof/>
                 <w:webHidden/>
               </w:rPr>
-              <w:instrText xml:space="preserve"> PAGEREF _Toc124851074 \h </w:instrText>
+              <w:instrText xml:space="preserve"> PAGEREF _Toc124863799 \h </w:instrText>
             </w:r>
             <w:r>
               <w:rPr>
@@ -591,7 +871,7 @@
                 <w:noProof/>
                 <w:webHidden/>
               </w:rPr>
-              <w:t>5</w:t>
+              <w:t>9</w:t>
             </w:r>
             <w:r>
               <w:rPr>
@@ -614,7 +894,7 @@
               <w:sz w:val="22"/>
             </w:rPr>
           </w:pPr>
-          <w:hyperlink w:anchor="_Toc124851075" w:history="1">
+          <w:hyperlink w:anchor="_Toc124863800" w:history="1">
             <w:r>
               <w:rPr>
                 <w:rStyle w:val="Hyperlink"/>
@@ -641,7 +921,7 @@
                 <w:noProof/>
                 <w:webHidden/>
               </w:rPr>
-              <w:instrText xml:space="preserve"> PAGEREF _Toc124851075 \h </w:instrText>
+              <w:instrText xml:space="preserve"> PAGEREF _Toc124863800 \h </w:instrText>
             </w:r>
             <w:r>
               <w:rPr>
@@ -661,7 +941,7 @@
                 <w:noProof/>
                 <w:webHidden/>
               </w:rPr>
-              <w:t>5</w:t>
+              <w:t>9</w:t>
             </w:r>
             <w:r>
               <w:rPr>
@@ -684,7 +964,7 @@
               <w:sz w:val="22"/>
             </w:rPr>
           </w:pPr>
-          <w:hyperlink w:anchor="_Toc124851076" w:history="1">
+          <w:hyperlink w:anchor="_Toc124863801" w:history="1">
             <w:r>
               <w:rPr>
                 <w:rStyle w:val="Hyperlink"/>
@@ -711,7 +991,7 @@
                 <w:noProof/>
                 <w:webHidden/>
               </w:rPr>
-              <w:instrText xml:space="preserve"> PAGEREF _Toc124851076 \h </w:instrText>
+              <w:instrText xml:space="preserve"> PAGEREF _Toc124863801 \h </w:instrText>
             </w:r>
             <w:r>
               <w:rPr>
@@ -731,7 +1011,7 @@
                 <w:noProof/>
                 <w:webHidden/>
               </w:rPr>
-              <w:t>5</w:t>
+              <w:t>9</w:t>
             </w:r>
             <w:r>
               <w:rPr>
@@ -754,7 +1034,7 @@
               <w:sz w:val="22"/>
             </w:rPr>
           </w:pPr>
-          <w:hyperlink w:anchor="_Toc124851077" w:history="1">
+          <w:hyperlink w:anchor="_Toc124863802" w:history="1">
             <w:r>
               <w:rPr>
                 <w:rStyle w:val="Hyperlink"/>
@@ -781,7 +1061,7 @@
                 <w:noProof/>
                 <w:webHidden/>
               </w:rPr>
-              <w:instrText xml:space="preserve"> PAGEREF _Toc124851077 \h </w:instrText>
+              <w:instrText xml:space="preserve"> PAGEREF _Toc124863802 \h </w:instrText>
             </w:r>
             <w:r>
               <w:rPr>
@@ -801,7 +1081,7 @@
                 <w:noProof/>
                 <w:webHidden/>
               </w:rPr>
-              <w:t>6</w:t>
+              <w:t>10</w:t>
             </w:r>
             <w:r>
               <w:rPr>
@@ -824,7 +1104,7 @@
               <w:sz w:val="22"/>
             </w:rPr>
           </w:pPr>
-          <w:hyperlink w:anchor="_Toc124851078" w:history="1">
+          <w:hyperlink w:anchor="_Toc124863803" w:history="1">
             <w:r>
               <w:rPr>
                 <w:rStyle w:val="Hyperlink"/>
@@ -851,7 +1131,7 @@
                 <w:noProof/>
                 <w:webHidden/>
               </w:rPr>
-              <w:instrText xml:space="preserve"> PAGEREF _Toc124851078 \h </w:instrText>
+              <w:instrText xml:space="preserve"> PAGEREF _Toc124863803 \h </w:instrText>
             </w:r>
             <w:r>
               <w:rPr>
@@ -871,7 +1151,7 @@
                 <w:noProof/>
                 <w:webHidden/>
               </w:rPr>
-              <w:t>6</w:t>
+              <w:t>10</w:t>
             </w:r>
             <w:r>
               <w:rPr>
@@ -894,7 +1174,7 @@
               <w:sz w:val="22"/>
             </w:rPr>
           </w:pPr>
-          <w:hyperlink w:anchor="_Toc124851079" w:history="1">
+          <w:hyperlink w:anchor="_Toc124863804" w:history="1">
             <w:r>
               <w:rPr>
                 <w:rStyle w:val="Hyperlink"/>
@@ -921,7 +1201,7 @@
                 <w:noProof/>
                 <w:webHidden/>
               </w:rPr>
-              <w:instrText xml:space="preserve"> PAGEREF _Toc124851079 \h </w:instrText>
+              <w:instrText xml:space="preserve"> PAGEREF _Toc124863804 \h </w:instrText>
             </w:r>
             <w:r>
               <w:rPr>
@@ -941,7 +1221,7 @@
                 <w:noProof/>
                 <w:webHidden/>
               </w:rPr>
-              <w:t>7</w:t>
+              <w:t>11</w:t>
             </w:r>
             <w:r>
               <w:rPr>
@@ -964,7 +1244,7 @@
               <w:sz w:val="22"/>
             </w:rPr>
           </w:pPr>
-          <w:hyperlink w:anchor="_Toc124851080" w:history="1">
+          <w:hyperlink w:anchor="_Toc124863805" w:history="1">
             <w:r>
               <w:rPr>
                 <w:rStyle w:val="Hyperlink"/>
@@ -991,7 +1271,7 @@
                 <w:noProof/>
                 <w:webHidden/>
               </w:rPr>
-              <w:instrText xml:space="preserve"> PAGEREF _Toc124851080 \h </w:instrText>
+              <w:instrText xml:space="preserve"> PAGEREF _Toc124863805 \h </w:instrText>
             </w:r>
             <w:r>
               <w:rPr>
@@ -1011,7 +1291,7 @@
                 <w:noProof/>
                 <w:webHidden/>
               </w:rPr>
-              <w:t>8</w:t>
+              <w:t>12</w:t>
             </w:r>
             <w:r>
               <w:rPr>
@@ -1055,7 +1335,7 @@
         </w:pBdr>
       </w:pPr>
       <w:bookmarkStart w:id="1" w:name="_Toc124622252"/>
-      <w:bookmarkStart w:id="2" w:name="_Toc124851067"/>
+      <w:bookmarkStart w:id="2" w:name="_Toc124863788"/>
       <w:r>
         <w:lastRenderedPageBreak/>
         <w:t>AZURE CONTAINER SERVICE</w:t>
@@ -1071,9 +1351,11 @@
       <w:pPr>
         <w:pStyle w:val="Heading2"/>
       </w:pPr>
+      <w:bookmarkStart w:id="3" w:name="_Toc124863789"/>
       <w:r>
         <w:t>DOCKER</w:t>
       </w:r>
+      <w:bookmarkEnd w:id="3"/>
     </w:p>
     <w:p>
       <w:pPr>
@@ -1324,7 +1606,7 @@
       <w:pPr>
         <w:pStyle w:val="Heading3"/>
       </w:pPr>
-      <w:bookmarkStart w:id="3" w:name="_Toc124851068"/>
+      <w:bookmarkStart w:id="4" w:name="_Toc124863790"/>
       <w:r>
         <w:t>INSTALLING DOCKER</w:t>
       </w:r>
@@ -1334,6 +1616,7 @@
       <w:r>
         <w:t xml:space="preserve"> IN LINUX VM</w:t>
       </w:r>
+      <w:bookmarkEnd w:id="4"/>
     </w:p>
     <w:p>
       <w:pPr>
@@ -2930,6 +3213,7 @@
           <w:szCs w:val="24"/>
         </w:rPr>
       </w:pPr>
+      <w:bookmarkStart w:id="5" w:name="_Toc124863791"/>
       <w:r>
         <w:rPr>
           <w:rStyle w:val="HTMLCode"/>
@@ -2939,6 +3223,7 @@
         </w:rPr>
         <w:t>EXAMPLE</w:t>
       </w:r>
+      <w:bookmarkEnd w:id="5"/>
     </w:p>
     <w:p>
       <w:pPr>
@@ -3751,32 +4036,344 @@
         </w:tc>
       </w:tr>
     </w:tbl>
-    <w:p/>
-    <w:p>
-      <w:pPr>
-        <w:pStyle w:val="Heading2"/>
-      </w:pPr>
-      <w:r>
-        <w:lastRenderedPageBreak/>
-        <w:t>AZURE CONTAINER REGISTRY(ACR)</w:t>
-      </w:r>
-      <w:bookmarkEnd w:id="1"/>
-      <w:bookmarkEnd w:id="3"/>
+    <w:p>
+      <w:pPr>
+        <w:pStyle w:val="Heading3"/>
+      </w:pPr>
+      <w:bookmarkStart w:id="6" w:name="_Toc124863792"/>
+      <w:r>
+        <w:t>RUNNING NGINX CONTAINER IN LINUX VM</w:t>
+      </w:r>
+      <w:bookmarkEnd w:id="6"/>
     </w:p>
     <w:p>
       <w:pPr>
         <w:pStyle w:val="NoSpacing"/>
-        <w:jc w:val="center"/>
+      </w:pPr>
+    </w:p>
+    <w:tbl>
+      <w:tblPr>
+        <w:tblStyle w:val="TableGrid"/>
+        <w:tblW w:w="0" w:type="auto"/>
+        <w:tblLook w:val="04A0" w:firstRow="1" w:lastRow="0" w:firstColumn="1" w:lastColumn="0" w:noHBand="0" w:noVBand="1"/>
+      </w:tblPr>
+      <w:tblGrid>
+        <w:gridCol w:w="10790"/>
+      </w:tblGrid>
+      <w:tr>
+        <w:tc>
+          <w:tcPr>
+            <w:tcW w:w="10790" w:type="dxa"/>
+          </w:tcPr>
+          <w:p>
+            <w:pPr>
+              <w:pStyle w:val="NoSpacing"/>
+              <w:rPr>
+                <w:bdr w:val="single" w:sz="6" w:space="0" w:color="D1D7DC" w:frame="1"/>
+                <w:shd w:val="clear" w:color="auto" w:fill="FFFFFF"/>
+              </w:rPr>
+            </w:pPr>
+            <w:r>
+              <w:t xml:space="preserve">Command - </w:t>
+            </w:r>
+            <w:proofErr w:type="spellStart"/>
+            <w:r>
+              <w:rPr>
+                <w:rStyle w:val="HTMLCode"/>
+                <w:rFonts w:ascii="Consolas" w:eastAsiaTheme="majorEastAsia" w:hAnsi="Consolas"/>
+                <w:color w:val="B4690E"/>
+                <w:sz w:val="26"/>
+                <w:szCs w:val="26"/>
+                <w:bdr w:val="single" w:sz="6" w:space="0" w:color="D1D7DC" w:frame="1"/>
+                <w:shd w:val="clear" w:color="auto" w:fill="FFFFFF"/>
+              </w:rPr>
+              <w:t>sudo</w:t>
+            </w:r>
+            <w:proofErr w:type="spellEnd"/>
+            <w:r>
+              <w:rPr>
+                <w:rStyle w:val="HTMLCode"/>
+                <w:rFonts w:ascii="Consolas" w:eastAsiaTheme="majorEastAsia" w:hAnsi="Consolas"/>
+                <w:color w:val="B4690E"/>
+                <w:sz w:val="26"/>
+                <w:szCs w:val="26"/>
+                <w:bdr w:val="single" w:sz="6" w:space="0" w:color="D1D7DC" w:frame="1"/>
+                <w:shd w:val="clear" w:color="auto" w:fill="FFFFFF"/>
+              </w:rPr>
+              <w:t xml:space="preserve"> docker run --name </w:t>
+            </w:r>
+            <w:proofErr w:type="spellStart"/>
+            <w:r>
+              <w:rPr>
+                <w:rStyle w:val="HTMLCode"/>
+                <w:rFonts w:ascii="Consolas" w:eastAsiaTheme="majorEastAsia" w:hAnsi="Consolas"/>
+                <w:color w:val="B4690E"/>
+                <w:sz w:val="26"/>
+                <w:szCs w:val="26"/>
+                <w:bdr w:val="single" w:sz="6" w:space="0" w:color="D1D7DC" w:frame="1"/>
+                <w:shd w:val="clear" w:color="auto" w:fill="FFFFFF"/>
+              </w:rPr>
+              <w:t>mynginx</w:t>
+            </w:r>
+            <w:proofErr w:type="spellEnd"/>
+            <w:r>
+              <w:rPr>
+                <w:rStyle w:val="HTMLCode"/>
+                <w:rFonts w:ascii="Consolas" w:eastAsiaTheme="majorEastAsia" w:hAnsi="Consolas"/>
+                <w:color w:val="B4690E"/>
+                <w:sz w:val="26"/>
+                <w:szCs w:val="26"/>
+                <w:bdr w:val="single" w:sz="6" w:space="0" w:color="D1D7DC" w:frame="1"/>
+                <w:shd w:val="clear" w:color="auto" w:fill="FFFFFF"/>
+              </w:rPr>
+              <w:t xml:space="preserve"> -p 80:80 -d nginx</w:t>
+            </w:r>
+          </w:p>
+        </w:tc>
+      </w:tr>
+      <w:tr>
+        <w:tc>
+          <w:tcPr>
+            <w:tcW w:w="10790" w:type="dxa"/>
+          </w:tcPr>
+          <w:p>
+            <w:pPr>
+              <w:pStyle w:val="NoSpacing"/>
+              <w:numPr>
+                <w:ilvl w:val="0"/>
+                <w:numId w:val="24"/>
+              </w:numPr>
+            </w:pPr>
+            <w:proofErr w:type="spellStart"/>
+            <w:proofErr w:type="gramStart"/>
+            <w:r>
+              <w:t>Mynginx</w:t>
+            </w:r>
+            <w:proofErr w:type="spellEnd"/>
+            <w:r>
+              <w:t xml:space="preserve">  :</w:t>
+            </w:r>
+            <w:proofErr w:type="gramEnd"/>
+            <w:r>
+              <w:t xml:space="preserve"> Name of the container</w:t>
+            </w:r>
+          </w:p>
+          <w:p>
+            <w:pPr>
+              <w:pStyle w:val="NoSpacing"/>
+              <w:numPr>
+                <w:ilvl w:val="0"/>
+                <w:numId w:val="24"/>
+              </w:numPr>
+            </w:pPr>
+            <w:r>
+              <w:t>-</w:t>
+            </w:r>
+            <w:proofErr w:type="gramStart"/>
+            <w:r>
+              <w:t>d :</w:t>
+            </w:r>
+            <w:proofErr w:type="gramEnd"/>
+            <w:r>
+              <w:t xml:space="preserve"> Run the container in detached mode. This means the container will continue to run until stopped</w:t>
+            </w:r>
+          </w:p>
+          <w:p>
+            <w:pPr>
+              <w:pStyle w:val="NoSpacing"/>
+              <w:numPr>
+                <w:ilvl w:val="0"/>
+                <w:numId w:val="24"/>
+              </w:numPr>
+            </w:pPr>
+            <w:r>
+              <w:t xml:space="preserve">– </w:t>
+            </w:r>
+            <w:proofErr w:type="gramStart"/>
+            <w:r>
+              <w:t>p :</w:t>
+            </w:r>
+            <w:proofErr w:type="gramEnd"/>
+            <w:r>
+              <w:t xml:space="preserve"> this tells to map the port number of the container the docke</w:t>
+            </w:r>
+            <w:r>
+              <w:t>r</w:t>
+            </w:r>
+            <w:r>
+              <w:t xml:space="preserve"> host</w:t>
+            </w:r>
+          </w:p>
+        </w:tc>
+      </w:tr>
+      <w:tr>
+        <w:tc>
+          <w:tcPr>
+            <w:tcW w:w="10790" w:type="dxa"/>
+          </w:tcPr>
+          <w:p>
+            <w:pPr>
+              <w:pStyle w:val="NoSpacing"/>
+              <w:jc w:val="center"/>
+            </w:pPr>
+            <w:r>
+              <w:rPr>
+                <w:noProof/>
+              </w:rPr>
+              <w:lastRenderedPageBreak/>
+              <w:drawing>
+                <wp:inline distT="0" distB="0" distL="0" distR="0" wp14:anchorId="44E3AAA8" wp14:editId="64E361AE">
+                  <wp:extent cx="6515100" cy="2244090"/>
+                  <wp:effectExtent l="0" t="0" r="0" b="3810"/>
+                  <wp:docPr id="2" name="Picture 2"/>
+                  <wp:cNvGraphicFramePr>
+                    <a:graphicFrameLocks xmlns:a="http://schemas.openxmlformats.org/drawingml/2006/main" noChangeAspect="1"/>
+                  </wp:cNvGraphicFramePr>
+                  <a:graphic xmlns:a="http://schemas.openxmlformats.org/drawingml/2006/main">
+                    <a:graphicData uri="http://schemas.openxmlformats.org/drawingml/2006/picture">
+                      <pic:pic xmlns:pic="http://schemas.openxmlformats.org/drawingml/2006/picture">
+                        <pic:nvPicPr>
+                          <pic:cNvPr id="1" name=""/>
+                          <pic:cNvPicPr/>
+                        </pic:nvPicPr>
+                        <pic:blipFill>
+                          <a:blip r:embed="rId14"/>
+                          <a:stretch>
+                            <a:fillRect/>
+                          </a:stretch>
+                        </pic:blipFill>
+                        <pic:spPr>
+                          <a:xfrm>
+                            <a:off x="0" y="0"/>
+                            <a:ext cx="6520823" cy="2246061"/>
+                          </a:xfrm>
+                          <a:prstGeom prst="rect">
+                            <a:avLst/>
+                          </a:prstGeom>
+                        </pic:spPr>
+                      </pic:pic>
+                    </a:graphicData>
+                  </a:graphic>
+                </wp:inline>
+              </w:drawing>
+            </w:r>
+          </w:p>
+        </w:tc>
+      </w:tr>
+      <w:tr>
+        <w:tc>
+          <w:tcPr>
+            <w:tcW w:w="10790" w:type="dxa"/>
+          </w:tcPr>
+          <w:p>
+            <w:pPr>
+              <w:pStyle w:val="NoSpacing"/>
+              <w:rPr>
+                <w:noProof/>
+              </w:rPr>
+            </w:pPr>
+            <w:r>
+              <w:rPr>
+                <w:noProof/>
+              </w:rPr>
+              <w:t xml:space="preserve">RUNNING CONTAINER IN BACKGROUND – sudo docker </w:t>
+            </w:r>
+            <w:r>
+              <w:rPr>
+                <w:noProof/>
+              </w:rPr>
+              <w:t>ps -a</w:t>
+            </w:r>
+          </w:p>
+          <w:p>
+            <w:pPr>
+              <w:pStyle w:val="NoSpacing"/>
+              <w:rPr>
+                <w:noProof/>
+              </w:rPr>
+            </w:pPr>
+            <w:r>
+              <w:rPr>
+                <w:noProof/>
+              </w:rPr>
+              <w:drawing>
+                <wp:inline distT="0" distB="0" distL="0" distR="0" wp14:anchorId="5176DB36" wp14:editId="57C47FDB">
+                  <wp:extent cx="6858000" cy="419100"/>
+                  <wp:effectExtent l="0" t="0" r="0" b="0"/>
+                  <wp:docPr id="3" name="Picture 3"/>
+                  <wp:cNvGraphicFramePr>
+                    <a:graphicFrameLocks xmlns:a="http://schemas.openxmlformats.org/drawingml/2006/main" noChangeAspect="1"/>
+                  </wp:cNvGraphicFramePr>
+                  <a:graphic xmlns:a="http://schemas.openxmlformats.org/drawingml/2006/main">
+                    <a:graphicData uri="http://schemas.openxmlformats.org/drawingml/2006/picture">
+                      <pic:pic xmlns:pic="http://schemas.openxmlformats.org/drawingml/2006/picture">
+                        <pic:nvPicPr>
+                          <pic:cNvPr id="1" name=""/>
+                          <pic:cNvPicPr/>
+                        </pic:nvPicPr>
+                        <pic:blipFill>
+                          <a:blip r:embed="rId15"/>
+                          <a:stretch>
+                            <a:fillRect/>
+                          </a:stretch>
+                        </pic:blipFill>
+                        <pic:spPr>
+                          <a:xfrm>
+                            <a:off x="0" y="0"/>
+                            <a:ext cx="6858000" cy="419100"/>
+                          </a:xfrm>
+                          <a:prstGeom prst="rect">
+                            <a:avLst/>
+                          </a:prstGeom>
+                        </pic:spPr>
+                      </pic:pic>
+                    </a:graphicData>
+                  </a:graphic>
+                </wp:inline>
+              </w:drawing>
+            </w:r>
+          </w:p>
+        </w:tc>
+      </w:tr>
+    </w:tbl>
+    <w:p>
+      <w:pPr>
+        <w:pStyle w:val="NoSpacing"/>
+      </w:pPr>
+    </w:p>
+    <w:p>
+      <w:pPr>
+        <w:pStyle w:val="NoSpacing"/>
+        <w:rPr>
+          <w:b/>
+          <w:bCs/>
+          <w:i/>
+          <w:iCs/>
+        </w:rPr>
+      </w:pPr>
+      <w:r>
+        <w:rPr>
+          <w:b/>
+          <w:bCs/>
+          <w:i/>
+          <w:iCs/>
+        </w:rPr>
+        <w:t>To access the nginx webserver make sure PORT 80 is allowed in the NSG Inbound rules</w:t>
+      </w:r>
+    </w:p>
+    <w:p>
+      <w:pPr>
+        <w:pStyle w:val="NoSpacing"/>
       </w:pPr>
       <w:r>
         <w:rPr>
           <w:noProof/>
         </w:rPr>
         <w:drawing>
-          <wp:inline distT="0" distB="0" distL="0" distR="0" wp14:anchorId="427B5B73" wp14:editId="11702D9C">
-            <wp:extent cx="5095875" cy="2052033"/>
-            <wp:effectExtent l="0" t="0" r="0" b="5715"/>
-            <wp:docPr id="313" name="Picture 313" descr="Working with Docker Images - How to Build Docker Images"/>
+          <wp:inline distT="0" distB="0" distL="0" distR="0" wp14:anchorId="16A559B3" wp14:editId="3B2B0737">
+            <wp:extent cx="6858000" cy="2218690"/>
+            <wp:effectExtent l="19050" t="19050" r="19050" b="10160"/>
+            <wp:docPr id="4" name="Picture 4"/>
             <wp:cNvGraphicFramePr>
               <a:graphicFrameLocks xmlns:a="http://schemas.openxmlformats.org/drawingml/2006/main" noChangeAspect="1"/>
             </wp:cNvGraphicFramePr>
@@ -3784,35 +4381,27 @@
               <a:graphicData uri="http://schemas.openxmlformats.org/drawingml/2006/picture">
                 <pic:pic xmlns:pic="http://schemas.openxmlformats.org/drawingml/2006/picture">
                   <pic:nvPicPr>
-                    <pic:cNvPr id="0" name="Picture 3" descr="Working with Docker Images - How to Build Docker Images"/>
-                    <pic:cNvPicPr>
-                      <a:picLocks noChangeAspect="1" noChangeArrowheads="1"/>
-                    </pic:cNvPicPr>
+                    <pic:cNvPr id="1" name=""/>
+                    <pic:cNvPicPr/>
                   </pic:nvPicPr>
                   <pic:blipFill>
-                    <a:blip r:embed="rId14">
-                      <a:extLst>
-                        <a:ext uri="{28A0092B-C50C-407E-A947-70E740481C1C}">
-                          <a14:useLocalDpi xmlns:a14="http://schemas.microsoft.com/office/drawing/2010/main" val="0"/>
-                        </a:ext>
-                      </a:extLst>
-                    </a:blip>
-                    <a:srcRect/>
+                    <a:blip r:embed="rId16"/>
                     <a:stretch>
                       <a:fillRect/>
                     </a:stretch>
                   </pic:blipFill>
-                  <pic:spPr bwMode="auto">
+                  <pic:spPr>
                     <a:xfrm>
                       <a:off x="0" y="0"/>
-                      <a:ext cx="5121515" cy="2062358"/>
+                      <a:ext cx="6858000" cy="2218690"/>
                     </a:xfrm>
                     <a:prstGeom prst="rect">
                       <a:avLst/>
                     </a:prstGeom>
-                    <a:noFill/>
                     <a:ln>
-                      <a:noFill/>
+                      <a:solidFill>
+                        <a:schemeClr val="accent1"/>
+                      </a:solidFill>
                     </a:ln>
                   </pic:spPr>
                 </pic:pic>
@@ -3824,86 +4413,210 @@
     </w:p>
     <w:p>
       <w:pPr>
+        <w:pStyle w:val="Heading1"/>
+        <w:pBdr>
+          <w:bottom w:val="single" w:sz="6" w:space="1" w:color="auto"/>
+        </w:pBdr>
+      </w:pPr>
+      <w:bookmarkStart w:id="7" w:name="_Toc124863793"/>
+      <w:r>
+        <w:t>AZURE CONTAINER REGISTRY(ACR)</w:t>
+      </w:r>
+      <w:bookmarkEnd w:id="1"/>
+      <w:bookmarkEnd w:id="7"/>
+    </w:p>
+    <w:p>
+      <w:pPr>
         <w:pStyle w:val="NoSpacing"/>
-        <w:numPr>
-          <w:ilvl w:val="0"/>
-          <w:numId w:val="10"/>
-        </w:numPr>
-      </w:pPr>
-      <w:r>
-        <w:t xml:space="preserve">When we want to </w:t>
-      </w:r>
-      <w:r>
-        <w:t>launch</w:t>
-      </w:r>
-      <w:r>
-        <w:t xml:space="preserve"> a container in physical / VM machine based on some image</w:t>
-      </w:r>
-      <w:r>
-        <w:t xml:space="preserve">. The image gets downloaded </w:t>
-      </w:r>
-      <w:r>
-        <w:t xml:space="preserve">from Docker hub, </w:t>
-      </w:r>
-      <w:r>
-        <w:t>so</w:t>
-      </w:r>
-      <w:r>
-        <w:t xml:space="preserve"> Docker hub is a repository of images.</w:t>
-      </w:r>
-    </w:p>
+      </w:pPr>
+    </w:p>
+    <w:tbl>
+      <w:tblPr>
+        <w:tblStyle w:val="TableGrid"/>
+        <w:tblW w:w="0" w:type="auto"/>
+        <w:tblLook w:val="04A0" w:firstRow="1" w:lastRow="0" w:firstColumn="1" w:lastColumn="0" w:noHBand="0" w:noVBand="1"/>
+      </w:tblPr>
+      <w:tblGrid>
+        <w:gridCol w:w="6126"/>
+        <w:gridCol w:w="4664"/>
+      </w:tblGrid>
+      <w:tr>
+        <w:trPr>
+          <w:trHeight w:val="3068"/>
+        </w:trPr>
+        <w:tc>
+          <w:tcPr>
+            <w:tcW w:w="5395" w:type="dxa"/>
+          </w:tcPr>
+          <w:p>
+            <w:pPr>
+              <w:pStyle w:val="NoSpacing"/>
+            </w:pPr>
+            <w:r>
+              <w:rPr>
+                <w:noProof/>
+              </w:rPr>
+              <w:drawing>
+                <wp:inline distT="0" distB="0" distL="0" distR="0" wp14:anchorId="6CDD1E1B" wp14:editId="79D8E5F2">
+                  <wp:extent cx="3743325" cy="1676400"/>
+                  <wp:effectExtent l="0" t="0" r="9525" b="0"/>
+                  <wp:docPr id="5" name="Picture 5"/>
+                  <wp:cNvGraphicFramePr>
+                    <a:graphicFrameLocks xmlns:a="http://schemas.openxmlformats.org/drawingml/2006/main" noChangeAspect="1"/>
+                  </wp:cNvGraphicFramePr>
+                  <a:graphic xmlns:a="http://schemas.openxmlformats.org/drawingml/2006/main">
+                    <a:graphicData uri="http://schemas.openxmlformats.org/drawingml/2006/picture">
+                      <pic:pic xmlns:pic="http://schemas.openxmlformats.org/drawingml/2006/picture">
+                        <pic:nvPicPr>
+                          <pic:cNvPr id="1" name=""/>
+                          <pic:cNvPicPr/>
+                        </pic:nvPicPr>
+                        <pic:blipFill>
+                          <a:blip r:embed="rId17"/>
+                          <a:stretch>
+                            <a:fillRect/>
+                          </a:stretch>
+                        </pic:blipFill>
+                        <pic:spPr>
+                          <a:xfrm>
+                            <a:off x="0" y="0"/>
+                            <a:ext cx="3743325" cy="1676400"/>
+                          </a:xfrm>
+                          <a:prstGeom prst="rect">
+                            <a:avLst/>
+                          </a:prstGeom>
+                        </pic:spPr>
+                      </pic:pic>
+                    </a:graphicData>
+                  </a:graphic>
+                </wp:inline>
+              </w:drawing>
+            </w:r>
+          </w:p>
+        </w:tc>
+        <w:tc>
+          <w:tcPr>
+            <w:tcW w:w="5395" w:type="dxa"/>
+          </w:tcPr>
+          <w:p>
+            <w:pPr>
+              <w:pStyle w:val="NoSpacing"/>
+              <w:numPr>
+                <w:ilvl w:val="0"/>
+                <w:numId w:val="10"/>
+              </w:numPr>
+            </w:pPr>
+            <w:r>
+              <w:t xml:space="preserve">When we want to </w:t>
+            </w:r>
+            <w:r>
+              <w:t>launch</w:t>
+            </w:r>
+            <w:r>
+              <w:t xml:space="preserve"> a container in physical / VM machine based on some image</w:t>
+            </w:r>
+            <w:r>
+              <w:t xml:space="preserve">. The image gets downloaded </w:t>
+            </w:r>
+            <w:r>
+              <w:t xml:space="preserve">from Docker hub, </w:t>
+            </w:r>
+            <w:r>
+              <w:t>so</w:t>
+            </w:r>
+            <w:r>
+              <w:t xml:space="preserve"> Docker hub is a repository of images.</w:t>
+            </w:r>
+          </w:p>
+          <w:p>
+            <w:pPr>
+              <w:pStyle w:val="NoSpacing"/>
+              <w:numPr>
+                <w:ilvl w:val="0"/>
+                <w:numId w:val="10"/>
+              </w:numPr>
+            </w:pPr>
+            <w:r>
+              <w:t xml:space="preserve">On the other hand, if we create </w:t>
+            </w:r>
+            <w:r>
+              <w:t xml:space="preserve">own </w:t>
+            </w:r>
+            <w:r>
+              <w:t xml:space="preserve">custom </w:t>
+            </w:r>
+            <w:r>
+              <w:t>application</w:t>
+            </w:r>
+            <w:r>
+              <w:t>. We too can cr</w:t>
+            </w:r>
+            <w:r>
+              <w:t>eate a Docker image out of that application</w:t>
+            </w:r>
+            <w:r>
+              <w:t xml:space="preserve">. </w:t>
+            </w:r>
+            <w:r>
+              <w:t xml:space="preserve">The custom image can also be </w:t>
+            </w:r>
+            <w:r>
+              <w:t>upload</w:t>
+            </w:r>
+            <w:r>
+              <w:t>ed</w:t>
+            </w:r>
+            <w:r>
+              <w:t xml:space="preserve"> </w:t>
+            </w:r>
+            <w:r>
+              <w:t xml:space="preserve">in </w:t>
+            </w:r>
+            <w:r>
+              <w:t>Docker hub</w:t>
+            </w:r>
+          </w:p>
+          <w:p>
+            <w:pPr>
+              <w:pStyle w:val="NoSpacing"/>
+              <w:numPr>
+                <w:ilvl w:val="0"/>
+                <w:numId w:val="10"/>
+              </w:numPr>
+            </w:pPr>
+            <w:r>
+              <w:t xml:space="preserve">This docker image can be pulled to create </w:t>
+            </w:r>
+            <w:r>
+              <w:t>containers</w:t>
+            </w:r>
+            <w:r>
+              <w:t>.</w:t>
+            </w:r>
+          </w:p>
+          <w:p>
+            <w:pPr>
+              <w:pStyle w:val="NoSpacing"/>
+              <w:numPr>
+                <w:ilvl w:val="0"/>
+                <w:numId w:val="10"/>
+              </w:numPr>
+            </w:pPr>
+            <w:r>
+              <w:rPr>
+                <w:b/>
+                <w:bCs/>
+              </w:rPr>
+              <w:t>Like Docker hub, Azure has managed service called ACR. It's a private Docker registry</w:t>
+            </w:r>
+          </w:p>
+        </w:tc>
+      </w:tr>
+    </w:tbl>
     <w:p>
       <w:pPr>
         <w:pStyle w:val="NoSpacing"/>
-        <w:numPr>
-          <w:ilvl w:val="0"/>
-          <w:numId w:val="10"/>
-        </w:numPr>
-      </w:pPr>
-      <w:r>
-        <w:t xml:space="preserve">On the other hand, if we create </w:t>
-      </w:r>
-      <w:r>
-        <w:t>own application</w:t>
-      </w:r>
-      <w:r>
-        <w:t>. We too can cr</w:t>
-      </w:r>
-      <w:r>
-        <w:t>eate a Docker image out of that application, and we want to be able to create containers</w:t>
-      </w:r>
-      <w:r>
-        <w:t xml:space="preserve"> </w:t>
-      </w:r>
-      <w:r>
-        <w:t>out of that image.</w:t>
-      </w:r>
-      <w:r>
-        <w:t xml:space="preserve"> The custom image can also be </w:t>
-      </w:r>
-      <w:r>
-        <w:t>upload</w:t>
-      </w:r>
-      <w:r>
-        <w:t>ed</w:t>
-      </w:r>
-      <w:r>
-        <w:t xml:space="preserve"> </w:t>
-      </w:r>
-      <w:r>
-        <w:t xml:space="preserve">in </w:t>
-      </w:r>
-      <w:r>
-        <w:t>Docker hub</w:t>
-      </w:r>
-    </w:p>
-    <w:p>
-      <w:pPr>
-        <w:pStyle w:val="NoSpacing"/>
-        <w:numPr>
-          <w:ilvl w:val="0"/>
-          <w:numId w:val="10"/>
-        </w:numPr>
+        <w:jc w:val="center"/>
         <w:rPr>
           <w:b/>
           <w:bCs/>
@@ -3911,25 +4624,9 @@
       </w:pPr>
       <w:r>
         <w:rPr>
-          <w:b/>
-          <w:bCs/>
-        </w:rPr>
-        <w:t>Like Docker hub, Azure has managed service called ACR. It's a private Docker registry.</w:t>
-      </w:r>
-    </w:p>
-    <w:p>
-      <w:pPr>
-        <w:pStyle w:val="NoSpacing"/>
-        <w:jc w:val="center"/>
-        <w:rPr>
-          <w:b/>
-          <w:bCs/>
-        </w:rPr>
-      </w:pPr>
-      <w:r>
-        <w:rPr>
           <w:noProof/>
         </w:rPr>
+        <w:lastRenderedPageBreak/>
         <w:drawing>
           <wp:inline distT="0" distB="0" distL="0" distR="0" wp14:anchorId="1792838E" wp14:editId="6ACD95CE">
             <wp:extent cx="4591050" cy="4400550"/>
@@ -3946,7 +4643,7 @@
                     <pic:cNvPicPr/>
                   </pic:nvPicPr>
                   <pic:blipFill>
-                    <a:blip r:embed="rId15"/>
+                    <a:blip r:embed="rId18"/>
                     <a:stretch>
                       <a:fillRect/>
                     </a:stretch>
@@ -4018,15 +4715,15 @@
     </w:p>
     <w:p>
       <w:pPr>
-        <w:pStyle w:val="Heading3"/>
-      </w:pPr>
-      <w:bookmarkStart w:id="4" w:name="_Toc124622253"/>
-      <w:bookmarkStart w:id="5" w:name="_Toc124851069"/>
+        <w:pStyle w:val="Heading2"/>
+      </w:pPr>
+      <w:bookmarkStart w:id="8" w:name="_Toc124622253"/>
+      <w:bookmarkStart w:id="9" w:name="_Toc124863794"/>
       <w:r>
         <w:t>CREATING AN ACR</w:t>
       </w:r>
-      <w:bookmarkEnd w:id="4"/>
-      <w:bookmarkEnd w:id="5"/>
+      <w:bookmarkEnd w:id="8"/>
+      <w:bookmarkEnd w:id="9"/>
       <w:r>
         <w:t xml:space="preserve"> </w:t>
       </w:r>
@@ -4087,7 +4784,7 @@
                     <pic:cNvPicPr/>
                   </pic:nvPicPr>
                   <pic:blipFill>
-                    <a:blip r:embed="rId16"/>
+                    <a:blip r:embed="rId19"/>
                     <a:stretch>
                       <a:fillRect/>
                     </a:stretch>
@@ -4151,7 +4848,7 @@
                     <pic:cNvPicPr/>
                   </pic:nvPicPr>
                   <pic:blipFill>
-                    <a:blip r:embed="rId17"/>
+                    <a:blip r:embed="rId20"/>
                     <a:stretch>
                       <a:fillRect/>
                     </a:stretch>
@@ -4179,15 +4876,15 @@
     </w:p>
     <w:p>
       <w:pPr>
-        <w:pStyle w:val="Heading3"/>
-      </w:pPr>
-      <w:bookmarkStart w:id="6" w:name="_Toc124622254"/>
-      <w:bookmarkStart w:id="7" w:name="_Toc124851070"/>
+        <w:pStyle w:val="Heading2"/>
+      </w:pPr>
+      <w:bookmarkStart w:id="10" w:name="_Toc124622254"/>
+      <w:bookmarkStart w:id="11" w:name="_Toc124863795"/>
       <w:r>
         <w:t>PUBLISH A DOCKER IMAGE IN ACR</w:t>
       </w:r>
-      <w:bookmarkEnd w:id="6"/>
-      <w:bookmarkEnd w:id="7"/>
+      <w:bookmarkEnd w:id="10"/>
+      <w:bookmarkEnd w:id="11"/>
     </w:p>
     <w:p>
       <w:pPr>
@@ -4217,7 +4914,7 @@
       <w:r>
         <w:t xml:space="preserve">Sample Node Project - </w:t>
       </w:r>
-      <w:hyperlink r:id="rId18" w:history="1">
+      <w:hyperlink r:id="rId21" w:history="1">
         <w:r>
           <w:rPr>
             <w:rStyle w:val="Hyperlink"/>
@@ -4365,7 +5062,7 @@
                           <pic:cNvPicPr/>
                         </pic:nvPicPr>
                         <pic:blipFill>
-                          <a:blip r:embed="rId19"/>
+                          <a:blip r:embed="rId22"/>
                           <a:stretch>
                             <a:fillRect/>
                           </a:stretch>
@@ -4504,16 +5201,16 @@
     </w:tbl>
     <w:p>
       <w:pPr>
-        <w:pStyle w:val="Heading3"/>
-      </w:pPr>
-      <w:bookmarkStart w:id="8" w:name="_Toc124622255"/>
-      <w:bookmarkStart w:id="9" w:name="_Toc124851071"/>
+        <w:pStyle w:val="Heading2"/>
+      </w:pPr>
+      <w:bookmarkStart w:id="12" w:name="_Toc124622255"/>
+      <w:bookmarkStart w:id="13" w:name="_Toc124863796"/>
       <w:r>
         <w:lastRenderedPageBreak/>
         <w:t>CREATING A CONTAINER INSTANCE</w:t>
       </w:r>
-      <w:bookmarkEnd w:id="8"/>
-      <w:bookmarkEnd w:id="9"/>
+      <w:bookmarkEnd w:id="12"/>
+      <w:bookmarkEnd w:id="13"/>
     </w:p>
     <w:p>
       <w:pPr>
@@ -4558,7 +5255,7 @@
                     <pic:cNvPicPr/>
                   </pic:nvPicPr>
                   <pic:blipFill>
-                    <a:blip r:embed="rId20"/>
+                    <a:blip r:embed="rId23"/>
                     <a:stretch>
                       <a:fillRect/>
                     </a:stretch>
@@ -4694,7 +5391,7 @@
                           <pic:cNvPicPr/>
                         </pic:nvPicPr>
                         <pic:blipFill>
-                          <a:blip r:embed="rId21"/>
+                          <a:blip r:embed="rId24"/>
                           <a:stretch>
                             <a:fillRect/>
                           </a:stretch>
@@ -4765,7 +5462,7 @@
                           <pic:cNvPicPr/>
                         </pic:nvPicPr>
                         <pic:blipFill>
-                          <a:blip r:embed="rId22"/>
+                          <a:blip r:embed="rId25"/>
                           <a:stretch>
                             <a:fillRect/>
                           </a:stretch>
@@ -4839,7 +5536,7 @@
                           <pic:cNvPicPr/>
                         </pic:nvPicPr>
                         <pic:blipFill>
-                          <a:blip r:embed="rId23"/>
+                          <a:blip r:embed="rId26"/>
                           <a:stretch>
                             <a:fillRect/>
                           </a:stretch>
@@ -4865,14 +5562,120 @@
     </w:tbl>
     <w:p>
       <w:pPr>
+        <w:pStyle w:val="Heading3"/>
+      </w:pPr>
+      <w:bookmarkStart w:id="14" w:name="_Toc124863797"/>
+      <w:r>
+        <w:t>EXAMPLE</w:t>
+      </w:r>
+    </w:p>
+    <w:p>
+      <w:pPr>
+        <w:pStyle w:val="NoSpacing"/>
+        <w:numPr>
+          <w:ilvl w:val="0"/>
+          <w:numId w:val="26"/>
+        </w:numPr>
+      </w:pPr>
+      <w:r>
+        <w:t xml:space="preserve">CREATE AZURE CONTAINER REGISTRY AND CONNECT IT TO DOCKER RUNNING IN VM. </w:t>
+      </w:r>
+    </w:p>
+    <w:p>
+      <w:pPr>
+        <w:pStyle w:val="NoSpacing"/>
+        <w:numPr>
+          <w:ilvl w:val="0"/>
+          <w:numId w:val="26"/>
+        </w:numPr>
+        <w:rPr>
+          <w:rFonts w:ascii="Calibri" w:hAnsi="Calibri" w:cs="Calibri"/>
+        </w:rPr>
+      </w:pPr>
+      <w:r>
+        <w:rPr>
+          <w:rFonts w:ascii="Calibri" w:hAnsi="Calibri" w:cs="Calibri"/>
+        </w:rPr>
+        <w:t xml:space="preserve">UPLOAD THE IMAGE YOU CREATED IN THIS AZURE TO CONTAINER REGISTRY </w:t>
+      </w:r>
+    </w:p>
+    <w:p>
+      <w:pPr>
+        <w:pStyle w:val="NoSpacing"/>
+        <w:numPr>
+          <w:ilvl w:val="0"/>
+          <w:numId w:val="26"/>
+        </w:numPr>
+      </w:pPr>
+      <w:r>
+        <w:t xml:space="preserve">CREATE AN APP SERVICE TO THE DEPLOY THE SAME IMAGE </w:t>
+      </w:r>
+    </w:p>
+    <w:p>
+      <w:r>
+        <w:rPr>
+          <w:noProof/>
+        </w:rPr>
+        <w:lastRenderedPageBreak/>
+        <w:drawing>
+          <wp:inline distT="0" distB="0" distL="0" distR="0" wp14:anchorId="12B04819" wp14:editId="3814E11F">
+            <wp:extent cx="6858000" cy="2154555"/>
+            <wp:effectExtent l="19050" t="19050" r="19050" b="17145"/>
+            <wp:docPr id="6" name="Picture 6"/>
+            <wp:cNvGraphicFramePr>
+              <a:graphicFrameLocks xmlns:a="http://schemas.openxmlformats.org/drawingml/2006/main" noChangeAspect="1"/>
+            </wp:cNvGraphicFramePr>
+            <a:graphic xmlns:a="http://schemas.openxmlformats.org/drawingml/2006/main">
+              <a:graphicData uri="http://schemas.openxmlformats.org/drawingml/2006/picture">
+                <pic:pic xmlns:pic="http://schemas.openxmlformats.org/drawingml/2006/picture">
+                  <pic:nvPicPr>
+                    <pic:cNvPr id="1" name=""/>
+                    <pic:cNvPicPr/>
+                  </pic:nvPicPr>
+                  <pic:blipFill>
+                    <a:blip r:embed="rId27"/>
+                    <a:stretch>
+                      <a:fillRect/>
+                    </a:stretch>
+                  </pic:blipFill>
+                  <pic:spPr>
+                    <a:xfrm>
+                      <a:off x="0" y="0"/>
+                      <a:ext cx="6858000" cy="2154555"/>
+                    </a:xfrm>
+                    <a:prstGeom prst="rect">
+                      <a:avLst/>
+                    </a:prstGeom>
+                    <a:ln>
+                      <a:solidFill>
+                        <a:schemeClr val="accent1"/>
+                      </a:solidFill>
+                    </a:ln>
+                  </pic:spPr>
+                </pic:pic>
+              </a:graphicData>
+            </a:graphic>
+          </wp:inline>
+        </w:drawing>
+      </w:r>
+    </w:p>
+    <w:p>
+      <w:pPr>
+        <w:pStyle w:val="NoSpacing"/>
+      </w:pPr>
+    </w:p>
+    <w:p>
+      <w:pPr>
         <w:pStyle w:val="Heading1"/>
-      </w:pPr>
-      <w:bookmarkStart w:id="10" w:name="_Toc124851072"/>
+        <w:pBdr>
+          <w:bottom w:val="single" w:sz="6" w:space="1" w:color="auto"/>
+        </w:pBdr>
+      </w:pPr>
       <w:r>
         <w:t>AZURE KUBERNETES SERVICES</w:t>
       </w:r>
       <w:bookmarkEnd w:id="0"/>
-      <w:bookmarkEnd w:id="10"/>
+      <w:bookmarkEnd w:id="14"/>
     </w:p>
     <w:p>
       <w:pPr>
@@ -4926,13 +5729,13 @@
       <w:pPr>
         <w:pStyle w:val="Heading2"/>
       </w:pPr>
-      <w:bookmarkStart w:id="11" w:name="_Toc124620631"/>
-      <w:bookmarkStart w:id="12" w:name="_Toc124851073"/>
+      <w:bookmarkStart w:id="15" w:name="_Toc124620631"/>
+      <w:bookmarkStart w:id="16" w:name="_Toc124863798"/>
       <w:r>
         <w:t>KUBERNETES FEATURES</w:t>
       </w:r>
-      <w:bookmarkEnd w:id="11"/>
-      <w:bookmarkEnd w:id="12"/>
+      <w:bookmarkEnd w:id="15"/>
+      <w:bookmarkEnd w:id="16"/>
     </w:p>
     <w:p>
       <w:pPr>
@@ -4946,7 +5749,6 @@
         <w:rPr>
           <w:noProof/>
         </w:rPr>
-        <w:lastRenderedPageBreak/>
         <w:drawing>
           <wp:inline distT="0" distB="0" distL="0" distR="0" wp14:anchorId="2B07BF52" wp14:editId="6343814E">
             <wp:extent cx="6858000" cy="3077210"/>
@@ -4963,7 +5765,7 @@
                     <pic:cNvPicPr/>
                   </pic:nvPicPr>
                   <pic:blipFill>
-                    <a:blip r:embed="rId24"/>
+                    <a:blip r:embed="rId28"/>
                     <a:stretch>
                       <a:fillRect/>
                     </a:stretch>
@@ -4988,13 +5790,13 @@
       <w:pPr>
         <w:pStyle w:val="Heading2"/>
       </w:pPr>
-      <w:bookmarkStart w:id="13" w:name="_Toc124620632"/>
-      <w:bookmarkStart w:id="14" w:name="_Toc124851074"/>
+      <w:bookmarkStart w:id="17" w:name="_Toc124620632"/>
+      <w:bookmarkStart w:id="18" w:name="_Toc124863799"/>
       <w:r>
         <w:t>KUBERNETES ARCHITECTURE</w:t>
       </w:r>
-      <w:bookmarkEnd w:id="13"/>
-      <w:bookmarkEnd w:id="14"/>
+      <w:bookmarkEnd w:id="17"/>
+      <w:bookmarkEnd w:id="18"/>
     </w:p>
     <w:p>
       <w:pPr>
@@ -5005,11 +5807,11 @@
       <w:pPr>
         <w:pStyle w:val="Heading3"/>
       </w:pPr>
-      <w:bookmarkStart w:id="15" w:name="_Toc124851075"/>
+      <w:bookmarkStart w:id="19" w:name="_Toc124863800"/>
       <w:r>
         <w:t>NODES</w:t>
       </w:r>
-      <w:bookmarkEnd w:id="15"/>
+      <w:bookmarkEnd w:id="19"/>
     </w:p>
     <w:p>
       <w:pPr>
@@ -5039,6 +5841,7 @@
               <w:rPr>
                 <w:noProof/>
               </w:rPr>
+              <w:lastRenderedPageBreak/>
               <w:drawing>
                 <wp:inline distT="0" distB="0" distL="0" distR="0" wp14:anchorId="2FC48958" wp14:editId="21D5C00D">
                   <wp:extent cx="885825" cy="1346454"/>
@@ -5055,7 +5858,7 @@
                           <pic:cNvPicPr/>
                         </pic:nvPicPr>
                         <pic:blipFill>
-                          <a:blip r:embed="rId25"/>
+                          <a:blip r:embed="rId29"/>
                           <a:stretch>
                             <a:fillRect/>
                           </a:stretch>
@@ -5139,11 +5942,11 @@
       <w:pPr>
         <w:pStyle w:val="Heading3"/>
       </w:pPr>
-      <w:bookmarkStart w:id="16" w:name="_Toc124851076"/>
+      <w:bookmarkStart w:id="20" w:name="_Toc124863801"/>
       <w:r>
         <w:t>CLUSTER</w:t>
       </w:r>
-      <w:bookmarkEnd w:id="16"/>
+      <w:bookmarkEnd w:id="20"/>
     </w:p>
     <w:p/>
     <w:tbl>
@@ -5188,7 +5991,7 @@
                           <pic:cNvPicPr/>
                         </pic:nvPicPr>
                         <pic:blipFill>
-                          <a:blip r:embed="rId26"/>
+                          <a:blip r:embed="rId30"/>
                           <a:stretch>
                             <a:fillRect/>
                           </a:stretch>
@@ -5257,12 +6060,11 @@
       <w:pPr>
         <w:pStyle w:val="Heading3"/>
       </w:pPr>
-      <w:bookmarkStart w:id="17" w:name="_Toc124851077"/>
-      <w:r>
-        <w:lastRenderedPageBreak/>
+      <w:bookmarkStart w:id="21" w:name="_Toc124863802"/>
+      <w:r>
         <w:t>MASTER</w:t>
       </w:r>
-      <w:bookmarkEnd w:id="17"/>
+      <w:bookmarkEnd w:id="21"/>
     </w:p>
     <w:p>
       <w:pPr>
@@ -5289,7 +6091,7 @@
                     <pic:cNvPicPr/>
                   </pic:nvPicPr>
                   <pic:blipFill>
-                    <a:blip r:embed="rId27"/>
+                    <a:blip r:embed="rId31"/>
                     <a:stretch>
                       <a:fillRect/>
                     </a:stretch>
@@ -5374,11 +6176,12 @@
       <w:pPr>
         <w:pStyle w:val="Heading3"/>
       </w:pPr>
-      <w:bookmarkStart w:id="18" w:name="_Toc124851078"/>
-      <w:r>
+      <w:bookmarkStart w:id="22" w:name="_Toc124863803"/>
+      <w:r>
+        <w:lastRenderedPageBreak/>
         <w:t>COMPONENTS OF KUBERNETES</w:t>
       </w:r>
-      <w:bookmarkEnd w:id="18"/>
+      <w:bookmarkEnd w:id="22"/>
     </w:p>
     <w:p>
       <w:r>
@@ -5401,7 +6204,7 @@
                     <pic:cNvPicPr/>
                   </pic:nvPicPr>
                   <pic:blipFill>
-                    <a:blip r:embed="rId28"/>
+                    <a:blip r:embed="rId32"/>
                     <a:stretch>
                       <a:fillRect/>
                     </a:stretch>
@@ -5593,7 +6396,6 @@
         </w:numPr>
       </w:pPr>
       <w:r>
-        <w:lastRenderedPageBreak/>
         <w:t xml:space="preserve">To manage the node </w:t>
       </w:r>
       <w:proofErr w:type="gramStart"/>
@@ -5739,11 +6541,11 @@
       <w:pPr>
         <w:pStyle w:val="Heading3"/>
       </w:pPr>
-      <w:bookmarkStart w:id="19" w:name="_Toc124851079"/>
+      <w:bookmarkStart w:id="23" w:name="_Toc124863804"/>
       <w:r>
         <w:t>KUBERNETES IN AZURE</w:t>
       </w:r>
-      <w:bookmarkEnd w:id="19"/>
+      <w:bookmarkEnd w:id="23"/>
     </w:p>
     <w:p>
       <w:pPr>
@@ -5806,6 +6608,7 @@
         <w:rPr>
           <w:noProof/>
         </w:rPr>
+        <w:lastRenderedPageBreak/>
         <w:drawing>
           <wp:inline distT="0" distB="0" distL="0" distR="0" wp14:anchorId="66BBF388" wp14:editId="537AA66F">
             <wp:extent cx="6819900" cy="4532076"/>
@@ -5822,7 +6625,7 @@
                     <pic:cNvPicPr/>
                   </pic:nvPicPr>
                   <pic:blipFill>
-                    <a:blip r:embed="rId29"/>
+                    <a:blip r:embed="rId33"/>
                     <a:stretch>
                       <a:fillRect/>
                     </a:stretch>
@@ -5897,7 +6700,6 @@
               <w:rPr>
                 <w:noProof/>
               </w:rPr>
-              <w:lastRenderedPageBreak/>
               <w:drawing>
                 <wp:inline distT="0" distB="0" distL="0" distR="0" wp14:anchorId="234FDE19" wp14:editId="4A081C87">
                   <wp:extent cx="3143250" cy="1559250"/>
@@ -5914,7 +6716,7 @@
                           <pic:cNvPicPr/>
                         </pic:nvPicPr>
                         <pic:blipFill>
-                          <a:blip r:embed="rId30"/>
+                          <a:blip r:embed="rId34"/>
                           <a:stretch>
                             <a:fillRect/>
                           </a:stretch>
@@ -5979,11 +6781,11 @@
       <w:pPr>
         <w:pStyle w:val="Heading3"/>
       </w:pPr>
-      <w:bookmarkStart w:id="20" w:name="_Toc124851080"/>
+      <w:bookmarkStart w:id="24" w:name="_Toc124863805"/>
       <w:r>
         <w:t>CREATING THE KUBERNETES SERVICE</w:t>
       </w:r>
-      <w:bookmarkEnd w:id="20"/>
+      <w:bookmarkEnd w:id="24"/>
     </w:p>
     <w:p>
       <w:pPr>
@@ -6137,6 +6939,7 @@
         <w:rPr>
           <w:noProof/>
         </w:rPr>
+        <w:lastRenderedPageBreak/>
         <w:drawing>
           <wp:inline distT="0" distB="0" distL="0" distR="0" wp14:anchorId="343B50C5" wp14:editId="6296545B">
             <wp:extent cx="4448175" cy="1847850"/>
@@ -6153,7 +6956,7 @@
                     <pic:cNvPicPr/>
                   </pic:nvPicPr>
                   <pic:blipFill>
-                    <a:blip r:embed="rId31"/>
+                    <a:blip r:embed="rId35"/>
                     <a:stretch>
                       <a:fillRect/>
                     </a:stretch>
@@ -6206,7 +7009,7 @@
                     <pic:cNvPicPr/>
                   </pic:nvPicPr>
                   <pic:blipFill>
-                    <a:blip r:embed="rId32"/>
+                    <a:blip r:embed="rId36"/>
                     <a:stretch>
                       <a:fillRect/>
                     </a:stretch>
@@ -6929,6 +7732,92 @@
     </w:lvl>
   </w:abstractNum>
   <w:abstractNum w:abstractNumId="6" w15:restartNumberingAfterBreak="0">
+    <w:nsid w:val="1A4C0CB9"/>
+    <w:multiLevelType w:val="hybridMultilevel"/>
+    <w:tmpl w:val="6E2E5454"/>
+    <w:lvl w:ilvl="0" w:tplc="0409000F">
+      <w:start w:val="1"/>
+      <w:numFmt w:val="decimal"/>
+      <w:lvlText w:val="%1."/>
+      <w:lvlJc w:val="left"/>
+      <w:pPr>
+        <w:ind w:left="360" w:hanging="360"/>
+      </w:pPr>
+    </w:lvl>
+    <w:lvl w:ilvl="1" w:tplc="04090019" w:tentative="1">
+      <w:start w:val="1"/>
+      <w:numFmt w:val="lowerLetter"/>
+      <w:lvlText w:val="%2."/>
+      <w:lvlJc w:val="left"/>
+      <w:pPr>
+        <w:ind w:left="1080" w:hanging="360"/>
+      </w:pPr>
+    </w:lvl>
+    <w:lvl w:ilvl="2" w:tplc="0409001B" w:tentative="1">
+      <w:start w:val="1"/>
+      <w:numFmt w:val="lowerRoman"/>
+      <w:lvlText w:val="%3."/>
+      <w:lvlJc w:val="right"/>
+      <w:pPr>
+        <w:ind w:left="1800" w:hanging="180"/>
+      </w:pPr>
+    </w:lvl>
+    <w:lvl w:ilvl="3" w:tplc="0409000F" w:tentative="1">
+      <w:start w:val="1"/>
+      <w:numFmt w:val="decimal"/>
+      <w:lvlText w:val="%4."/>
+      <w:lvlJc w:val="left"/>
+      <w:pPr>
+        <w:ind w:left="2520" w:hanging="360"/>
+      </w:pPr>
+    </w:lvl>
+    <w:lvl w:ilvl="4" w:tplc="04090019" w:tentative="1">
+      <w:start w:val="1"/>
+      <w:numFmt w:val="lowerLetter"/>
+      <w:lvlText w:val="%5."/>
+      <w:lvlJc w:val="left"/>
+      <w:pPr>
+        <w:ind w:left="3240" w:hanging="360"/>
+      </w:pPr>
+    </w:lvl>
+    <w:lvl w:ilvl="5" w:tplc="0409001B" w:tentative="1">
+      <w:start w:val="1"/>
+      <w:numFmt w:val="lowerRoman"/>
+      <w:lvlText w:val="%6."/>
+      <w:lvlJc w:val="right"/>
+      <w:pPr>
+        <w:ind w:left="3960" w:hanging="180"/>
+      </w:pPr>
+    </w:lvl>
+    <w:lvl w:ilvl="6" w:tplc="0409000F" w:tentative="1">
+      <w:start w:val="1"/>
+      <w:numFmt w:val="decimal"/>
+      <w:lvlText w:val="%7."/>
+      <w:lvlJc w:val="left"/>
+      <w:pPr>
+        <w:ind w:left="4680" w:hanging="360"/>
+      </w:pPr>
+    </w:lvl>
+    <w:lvl w:ilvl="7" w:tplc="04090019" w:tentative="1">
+      <w:start w:val="1"/>
+      <w:numFmt w:val="lowerLetter"/>
+      <w:lvlText w:val="%8."/>
+      <w:lvlJc w:val="left"/>
+      <w:pPr>
+        <w:ind w:left="5400" w:hanging="360"/>
+      </w:pPr>
+    </w:lvl>
+    <w:lvl w:ilvl="8" w:tplc="0409001B" w:tentative="1">
+      <w:start w:val="1"/>
+      <w:numFmt w:val="lowerRoman"/>
+      <w:lvlText w:val="%9."/>
+      <w:lvlJc w:val="right"/>
+      <w:pPr>
+        <w:ind w:left="6120" w:hanging="180"/>
+      </w:pPr>
+    </w:lvl>
+  </w:abstractNum>
+  <w:abstractNum w:abstractNumId="7" w15:restartNumberingAfterBreak="0">
     <w:nsid w:val="1BFF2EE0"/>
     <w:multiLevelType w:val="hybridMultilevel"/>
     <w:tmpl w:val="17EAD438"/>
@@ -7017,7 +7906,7 @@
       </w:pPr>
     </w:lvl>
   </w:abstractNum>
-  <w:abstractNum w:abstractNumId="7" w15:restartNumberingAfterBreak="0">
+  <w:abstractNum w:abstractNumId="8" w15:restartNumberingAfterBreak="0">
     <w:nsid w:val="1C1041E2"/>
     <w:multiLevelType w:val="hybridMultilevel"/>
     <w:tmpl w:val="671E5FFA"/>
@@ -7103,7 +7992,7 @@
       </w:pPr>
     </w:lvl>
   </w:abstractNum>
-  <w:abstractNum w:abstractNumId="8" w15:restartNumberingAfterBreak="0">
+  <w:abstractNum w:abstractNumId="9" w15:restartNumberingAfterBreak="0">
     <w:nsid w:val="247B4B8F"/>
     <w:multiLevelType w:val="hybridMultilevel"/>
     <w:tmpl w:val="BE404064"/>
@@ -7216,7 +8105,7 @@
       </w:rPr>
     </w:lvl>
   </w:abstractNum>
-  <w:abstractNum w:abstractNumId="9" w15:restartNumberingAfterBreak="0">
+  <w:abstractNum w:abstractNumId="10" w15:restartNumberingAfterBreak="0">
     <w:nsid w:val="2A890C0A"/>
     <w:multiLevelType w:val="hybridMultilevel"/>
     <w:tmpl w:val="03C85838"/>
@@ -7329,7 +8218,7 @@
       </w:rPr>
     </w:lvl>
   </w:abstractNum>
-  <w:abstractNum w:abstractNumId="10" w15:restartNumberingAfterBreak="0">
+  <w:abstractNum w:abstractNumId="11" w15:restartNumberingAfterBreak="0">
     <w:nsid w:val="35B75F8C"/>
     <w:multiLevelType w:val="multilevel"/>
     <w:tmpl w:val="7286E242"/>
@@ -7442,7 +8331,7 @@
       </w:pPr>
     </w:lvl>
   </w:abstractNum>
-  <w:abstractNum w:abstractNumId="11" w15:restartNumberingAfterBreak="0">
+  <w:abstractNum w:abstractNumId="12" w15:restartNumberingAfterBreak="0">
     <w:nsid w:val="3AE80E35"/>
     <w:multiLevelType w:val="hybridMultilevel"/>
     <w:tmpl w:val="6C080840"/>
@@ -7531,7 +8420,120 @@
       </w:pPr>
     </w:lvl>
   </w:abstractNum>
-  <w:abstractNum w:abstractNumId="12" w15:restartNumberingAfterBreak="0">
+  <w:abstractNum w:abstractNumId="13" w15:restartNumberingAfterBreak="0">
+    <w:nsid w:val="45FF0CFA"/>
+    <w:multiLevelType w:val="multilevel"/>
+    <w:tmpl w:val="862CE726"/>
+    <w:lvl w:ilvl="0">
+      <w:start w:val="1"/>
+      <w:numFmt w:val="decimal"/>
+      <w:lvlText w:val="%1."/>
+      <w:lvlJc w:val="left"/>
+      <w:pPr>
+        <w:tabs>
+          <w:tab w:val="num" w:pos="360"/>
+        </w:tabs>
+        <w:ind w:left="360" w:hanging="360"/>
+      </w:pPr>
+    </w:lvl>
+    <w:lvl w:ilvl="1">
+      <w:start w:val="1"/>
+      <w:numFmt w:val="lowerLetter"/>
+      <w:lvlText w:val="%2."/>
+      <w:lvlJc w:val="left"/>
+      <w:pPr>
+        <w:ind w:left="1080" w:hanging="360"/>
+      </w:pPr>
+      <w:rPr>
+        <w:rFonts w:hint="default"/>
+      </w:rPr>
+    </w:lvl>
+    <w:lvl w:ilvl="2" w:tentative="1">
+      <w:start w:val="1"/>
+      <w:numFmt w:val="decimal"/>
+      <w:lvlText w:val="%3."/>
+      <w:lvlJc w:val="left"/>
+      <w:pPr>
+        <w:tabs>
+          <w:tab w:val="num" w:pos="1800"/>
+        </w:tabs>
+        <w:ind w:left="1800" w:hanging="360"/>
+      </w:pPr>
+    </w:lvl>
+    <w:lvl w:ilvl="3" w:tentative="1">
+      <w:start w:val="1"/>
+      <w:numFmt w:val="decimal"/>
+      <w:lvlText w:val="%4."/>
+      <w:lvlJc w:val="left"/>
+      <w:pPr>
+        <w:tabs>
+          <w:tab w:val="num" w:pos="2520"/>
+        </w:tabs>
+        <w:ind w:left="2520" w:hanging="360"/>
+      </w:pPr>
+    </w:lvl>
+    <w:lvl w:ilvl="4" w:tentative="1">
+      <w:start w:val="1"/>
+      <w:numFmt w:val="decimal"/>
+      <w:lvlText w:val="%5."/>
+      <w:lvlJc w:val="left"/>
+      <w:pPr>
+        <w:tabs>
+          <w:tab w:val="num" w:pos="3240"/>
+        </w:tabs>
+        <w:ind w:left="3240" w:hanging="360"/>
+      </w:pPr>
+    </w:lvl>
+    <w:lvl w:ilvl="5" w:tentative="1">
+      <w:start w:val="1"/>
+      <w:numFmt w:val="decimal"/>
+      <w:lvlText w:val="%6."/>
+      <w:lvlJc w:val="left"/>
+      <w:pPr>
+        <w:tabs>
+          <w:tab w:val="num" w:pos="3960"/>
+        </w:tabs>
+        <w:ind w:left="3960" w:hanging="360"/>
+      </w:pPr>
+    </w:lvl>
+    <w:lvl w:ilvl="6" w:tentative="1">
+      <w:start w:val="1"/>
+      <w:numFmt w:val="decimal"/>
+      <w:lvlText w:val="%7."/>
+      <w:lvlJc w:val="left"/>
+      <w:pPr>
+        <w:tabs>
+          <w:tab w:val="num" w:pos="4680"/>
+        </w:tabs>
+        <w:ind w:left="4680" w:hanging="360"/>
+      </w:pPr>
+    </w:lvl>
+    <w:lvl w:ilvl="7" w:tentative="1">
+      <w:start w:val="1"/>
+      <w:numFmt w:val="decimal"/>
+      <w:lvlText w:val="%8."/>
+      <w:lvlJc w:val="left"/>
+      <w:pPr>
+        <w:tabs>
+          <w:tab w:val="num" w:pos="5400"/>
+        </w:tabs>
+        <w:ind w:left="5400" w:hanging="360"/>
+      </w:pPr>
+    </w:lvl>
+    <w:lvl w:ilvl="8" w:tentative="1">
+      <w:start w:val="1"/>
+      <w:numFmt w:val="decimal"/>
+      <w:lvlText w:val="%9."/>
+      <w:lvlJc w:val="left"/>
+      <w:pPr>
+        <w:tabs>
+          <w:tab w:val="num" w:pos="6120"/>
+        </w:tabs>
+        <w:ind w:left="6120" w:hanging="360"/>
+      </w:pPr>
+    </w:lvl>
+  </w:abstractNum>
+  <w:abstractNum w:abstractNumId="14" w15:restartNumberingAfterBreak="0">
     <w:nsid w:val="4BBC2E1C"/>
     <w:multiLevelType w:val="multilevel"/>
     <w:tmpl w:val="44CCB04A"/>
@@ -7644,7 +8646,7 @@
       </w:pPr>
     </w:lvl>
   </w:abstractNum>
-  <w:abstractNum w:abstractNumId="13" w15:restartNumberingAfterBreak="0">
+  <w:abstractNum w:abstractNumId="15" w15:restartNumberingAfterBreak="0">
     <w:nsid w:val="4BC5097E"/>
     <w:multiLevelType w:val="hybridMultilevel"/>
     <w:tmpl w:val="AFA835A8"/>
@@ -7757,7 +8759,7 @@
       </w:rPr>
     </w:lvl>
   </w:abstractNum>
-  <w:abstractNum w:abstractNumId="14" w15:restartNumberingAfterBreak="0">
+  <w:abstractNum w:abstractNumId="16" w15:restartNumberingAfterBreak="0">
     <w:nsid w:val="4F802148"/>
     <w:multiLevelType w:val="hybridMultilevel"/>
     <w:tmpl w:val="04B050F0"/>
@@ -7846,7 +8848,7 @@
       </w:pPr>
     </w:lvl>
   </w:abstractNum>
-  <w:abstractNum w:abstractNumId="15" w15:restartNumberingAfterBreak="0">
+  <w:abstractNum w:abstractNumId="17" w15:restartNumberingAfterBreak="0">
     <w:nsid w:val="5178406A"/>
     <w:multiLevelType w:val="hybridMultilevel"/>
     <w:tmpl w:val="D3A86EC6"/>
@@ -7959,7 +8961,7 @@
       </w:rPr>
     </w:lvl>
   </w:abstractNum>
-  <w:abstractNum w:abstractNumId="16" w15:restartNumberingAfterBreak="0">
+  <w:abstractNum w:abstractNumId="18" w15:restartNumberingAfterBreak="0">
     <w:nsid w:val="545B6273"/>
     <w:multiLevelType w:val="multilevel"/>
     <w:tmpl w:val="66F675C4"/>
@@ -8072,7 +9074,7 @@
       </w:pPr>
     </w:lvl>
   </w:abstractNum>
-  <w:abstractNum w:abstractNumId="17" w15:restartNumberingAfterBreak="0">
+  <w:abstractNum w:abstractNumId="19" w15:restartNumberingAfterBreak="0">
     <w:nsid w:val="5689092D"/>
     <w:multiLevelType w:val="hybridMultilevel"/>
     <w:tmpl w:val="846485EA"/>
@@ -8185,7 +9187,7 @@
       </w:rPr>
     </w:lvl>
   </w:abstractNum>
-  <w:abstractNum w:abstractNumId="18" w15:restartNumberingAfterBreak="0">
+  <w:abstractNum w:abstractNumId="20" w15:restartNumberingAfterBreak="0">
     <w:nsid w:val="57CE4D62"/>
     <w:multiLevelType w:val="hybridMultilevel"/>
     <w:tmpl w:val="36E8E936"/>
@@ -8298,7 +9300,7 @@
       </w:rPr>
     </w:lvl>
   </w:abstractNum>
-  <w:abstractNum w:abstractNumId="19" w15:restartNumberingAfterBreak="0">
+  <w:abstractNum w:abstractNumId="21" w15:restartNumberingAfterBreak="0">
     <w:nsid w:val="625B0417"/>
     <w:multiLevelType w:val="multilevel"/>
     <w:tmpl w:val="862CE726"/>
@@ -8411,7 +9413,7 @@
       </w:pPr>
     </w:lvl>
   </w:abstractNum>
-  <w:abstractNum w:abstractNumId="20" w15:restartNumberingAfterBreak="0">
+  <w:abstractNum w:abstractNumId="22" w15:restartNumberingAfterBreak="0">
     <w:nsid w:val="6E087DAE"/>
     <w:multiLevelType w:val="hybridMultilevel"/>
     <w:tmpl w:val="36DCE80C"/>
@@ -8500,7 +9502,123 @@
       </w:pPr>
     </w:lvl>
   </w:abstractNum>
-  <w:abstractNum w:abstractNumId="21" w15:restartNumberingAfterBreak="0">
+  <w:abstractNum w:abstractNumId="23" w15:restartNumberingAfterBreak="0">
+    <w:nsid w:val="6E754ED7"/>
+    <w:multiLevelType w:val="multilevel"/>
+    <w:tmpl w:val="5628CE1A"/>
+    <w:lvl w:ilvl="0">
+      <w:start w:val="1"/>
+      <w:numFmt w:val="bullet"/>
+      <w:lvlText w:val=""/>
+      <w:lvlJc w:val="left"/>
+      <w:pPr>
+        <w:tabs>
+          <w:tab w:val="num" w:pos="360"/>
+        </w:tabs>
+        <w:ind w:left="360" w:hanging="360"/>
+      </w:pPr>
+      <w:rPr>
+        <w:rFonts w:ascii="Symbol" w:hAnsi="Symbol" w:hint="default"/>
+      </w:rPr>
+    </w:lvl>
+    <w:lvl w:ilvl="1">
+      <w:start w:val="1"/>
+      <w:numFmt w:val="lowerLetter"/>
+      <w:lvlText w:val="%2."/>
+      <w:lvlJc w:val="left"/>
+      <w:pPr>
+        <w:ind w:left="1080" w:hanging="360"/>
+      </w:pPr>
+      <w:rPr>
+        <w:rFonts w:hint="default"/>
+      </w:rPr>
+    </w:lvl>
+    <w:lvl w:ilvl="2" w:tentative="1">
+      <w:start w:val="1"/>
+      <w:numFmt w:val="decimal"/>
+      <w:lvlText w:val="%3."/>
+      <w:lvlJc w:val="left"/>
+      <w:pPr>
+        <w:tabs>
+          <w:tab w:val="num" w:pos="1800"/>
+        </w:tabs>
+        <w:ind w:left="1800" w:hanging="360"/>
+      </w:pPr>
+    </w:lvl>
+    <w:lvl w:ilvl="3" w:tentative="1">
+      <w:start w:val="1"/>
+      <w:numFmt w:val="decimal"/>
+      <w:lvlText w:val="%4."/>
+      <w:lvlJc w:val="left"/>
+      <w:pPr>
+        <w:tabs>
+          <w:tab w:val="num" w:pos="2520"/>
+        </w:tabs>
+        <w:ind w:left="2520" w:hanging="360"/>
+      </w:pPr>
+    </w:lvl>
+    <w:lvl w:ilvl="4" w:tentative="1">
+      <w:start w:val="1"/>
+      <w:numFmt w:val="decimal"/>
+      <w:lvlText w:val="%5."/>
+      <w:lvlJc w:val="left"/>
+      <w:pPr>
+        <w:tabs>
+          <w:tab w:val="num" w:pos="3240"/>
+        </w:tabs>
+        <w:ind w:left="3240" w:hanging="360"/>
+      </w:pPr>
+    </w:lvl>
+    <w:lvl w:ilvl="5" w:tentative="1">
+      <w:start w:val="1"/>
+      <w:numFmt w:val="decimal"/>
+      <w:lvlText w:val="%6."/>
+      <w:lvlJc w:val="left"/>
+      <w:pPr>
+        <w:tabs>
+          <w:tab w:val="num" w:pos="3960"/>
+        </w:tabs>
+        <w:ind w:left="3960" w:hanging="360"/>
+      </w:pPr>
+    </w:lvl>
+    <w:lvl w:ilvl="6" w:tentative="1">
+      <w:start w:val="1"/>
+      <w:numFmt w:val="decimal"/>
+      <w:lvlText w:val="%7."/>
+      <w:lvlJc w:val="left"/>
+      <w:pPr>
+        <w:tabs>
+          <w:tab w:val="num" w:pos="4680"/>
+        </w:tabs>
+        <w:ind w:left="4680" w:hanging="360"/>
+      </w:pPr>
+    </w:lvl>
+    <w:lvl w:ilvl="7" w:tentative="1">
+      <w:start w:val="1"/>
+      <w:numFmt w:val="decimal"/>
+      <w:lvlText w:val="%8."/>
+      <w:lvlJc w:val="left"/>
+      <w:pPr>
+        <w:tabs>
+          <w:tab w:val="num" w:pos="5400"/>
+        </w:tabs>
+        <w:ind w:left="5400" w:hanging="360"/>
+      </w:pPr>
+    </w:lvl>
+    <w:lvl w:ilvl="8" w:tentative="1">
+      <w:start w:val="1"/>
+      <w:numFmt w:val="decimal"/>
+      <w:lvlText w:val="%9."/>
+      <w:lvlJc w:val="left"/>
+      <w:pPr>
+        <w:tabs>
+          <w:tab w:val="num" w:pos="6120"/>
+        </w:tabs>
+        <w:ind w:left="6120" w:hanging="360"/>
+      </w:pPr>
+    </w:lvl>
+  </w:abstractNum>
+  <w:abstractNum w:abstractNumId="24" w15:restartNumberingAfterBreak="0">
     <w:nsid w:val="71627EBB"/>
     <w:multiLevelType w:val="multilevel"/>
     <w:tmpl w:val="5628CE1A"/>
@@ -8616,10 +9734,10 @@
       </w:pPr>
     </w:lvl>
   </w:abstractNum>
-  <w:abstractNum w:abstractNumId="22" w15:restartNumberingAfterBreak="0">
+  <w:abstractNum w:abstractNumId="25" w15:restartNumberingAfterBreak="0">
     <w:nsid w:val="7F510D85"/>
     <w:multiLevelType w:val="hybridMultilevel"/>
-    <w:tmpl w:val="B6A2DAAE"/>
+    <w:tmpl w:val="0FDE22E2"/>
     <w:lvl w:ilvl="0" w:tplc="04090001">
       <w:start w:val="1"/>
       <w:numFmt w:val="bullet"/>
@@ -8733,19 +9851,19 @@
     <w:abstractNumId w:val="1"/>
   </w:num>
   <w:num w:numId="2">
+    <w:abstractNumId w:val="17"/>
+  </w:num>
+  <w:num w:numId="3">
     <w:abstractNumId w:val="15"/>
   </w:num>
-  <w:num w:numId="3">
-    <w:abstractNumId w:val="13"/>
-  </w:num>
   <w:num w:numId="4">
-    <w:abstractNumId w:val="11"/>
+    <w:abstractNumId w:val="12"/>
   </w:num>
   <w:num w:numId="5">
-    <w:abstractNumId w:val="9"/>
+    <w:abstractNumId w:val="10"/>
   </w:num>
   <w:num w:numId="6">
-    <w:abstractNumId w:val="8"/>
+    <w:abstractNumId w:val="9"/>
   </w:num>
   <w:num w:numId="7">
     <w:abstractNumId w:val="3"/>
@@ -8757,46 +9875,55 @@
     <w:abstractNumId w:val="4"/>
   </w:num>
   <w:num w:numId="10">
+    <w:abstractNumId w:val="25"/>
+  </w:num>
+  <w:num w:numId="11">
     <w:abstractNumId w:val="22"/>
   </w:num>
-  <w:num w:numId="11">
+  <w:num w:numId="12">
     <w:abstractNumId w:val="20"/>
   </w:num>
-  <w:num w:numId="12">
-    <w:abstractNumId w:val="18"/>
-  </w:num>
   <w:num w:numId="13">
-    <w:abstractNumId w:val="6"/>
+    <w:abstractNumId w:val="7"/>
   </w:num>
   <w:num w:numId="14">
     <w:abstractNumId w:val="0"/>
   </w:num>
   <w:num w:numId="15">
-    <w:abstractNumId w:val="17"/>
+    <w:abstractNumId w:val="19"/>
   </w:num>
   <w:num w:numId="16">
-    <w:abstractNumId w:val="16"/>
+    <w:abstractNumId w:val="18"/>
   </w:num>
   <w:num w:numId="17">
-    <w:abstractNumId w:val="14"/>
+    <w:abstractNumId w:val="16"/>
   </w:num>
   <w:num w:numId="18">
     <w:abstractNumId w:val="5"/>
   </w:num>
   <w:num w:numId="19">
-    <w:abstractNumId w:val="19"/>
+    <w:abstractNumId w:val="21"/>
   </w:num>
   <w:num w:numId="20">
-    <w:abstractNumId w:val="12"/>
+    <w:abstractNumId w:val="14"/>
   </w:num>
   <w:num w:numId="21">
-    <w:abstractNumId w:val="10"/>
+    <w:abstractNumId w:val="11"/>
   </w:num>
   <w:num w:numId="22">
-    <w:abstractNumId w:val="7"/>
+    <w:abstractNumId w:val="8"/>
   </w:num>
   <w:num w:numId="23">
-    <w:abstractNumId w:val="21"/>
+    <w:abstractNumId w:val="24"/>
+  </w:num>
+  <w:num w:numId="24">
+    <w:abstractNumId w:val="13"/>
+  </w:num>
+  <w:num w:numId="25">
+    <w:abstractNumId w:val="23"/>
+  </w:num>
+  <w:num w:numId="26">
+    <w:abstractNumId w:val="6"/>
   </w:num>
 </w:numbering>
 </file>
@@ -9522,7 +10649,6 @@
     <w:name w:val="Normal (Web)"/>
     <w:basedOn w:val="Normal"/>
     <w:uiPriority w:val="99"/>
-    <w:semiHidden/>
     <w:unhideWhenUsed/>
     <w:rsid w:val="00EF2133"/>
     <w:pPr>

</xml_diff>